<commit_message>
completed classification of 3d data
</commit_message>
<xml_diff>
--- a/Computing Report 3, MACM316, Rajnesh Joshi 301390046.docx
+++ b/Computing Report 3, MACM316, Rajnesh Joshi 301390046.docx
@@ -6,155 +6,188 @@
       <w:pPr>
         <w:rPr>
           <w:rFonts w:ascii="Times New Roman" w:hAnsi="Times New Roman" w:cs="Times New Roman"/>
+        </w:rPr>
+      </w:pPr>
+      <w:r>
+        <w:rPr>
+          <w:rFonts w:ascii="Times New Roman" w:hAnsi="Times New Roman" w:cs="Times New Roman"/>
           <w:b/>
           <w:bCs/>
         </w:rPr>
-      </w:pPr>
+        <w:br/>
+      </w:r>
+      <w:r>
+        <w:rPr>
+          <w:rFonts w:ascii="Times New Roman" w:hAnsi="Times New Roman" w:cs="Times New Roman"/>
+        </w:rPr>
+        <w:t xml:space="preserve">The plane in linear fit is found by solving the equation, we will take our beta values from the MATLAB data file. Though, they happen to be the coefficients in the linear fit polynomial of the 3D data. Classifying each row of </w:t>
+      </w:r>
+      <w:r>
+        <w:rPr>
+          <w:rFonts w:ascii="Times New Roman" w:hAnsi="Times New Roman" w:cs="Times New Roman"/>
+          <w:i/>
+          <w:iCs/>
+        </w:rPr>
+        <w:t>Classify_Data3D,</w:t>
+      </w:r>
+      <w:r>
+        <w:rPr>
+          <w:rFonts w:ascii="Times New Roman" w:hAnsi="Times New Roman" w:cs="Times New Roman"/>
+        </w:rPr>
+        <w:t xml:space="preserve"> we obtain the following classifications.</w:t>
+      </w:r>
+    </w:p>
+    <w:p>
+      <w:pPr>
+        <w:rPr>
+          <w:rFonts w:ascii="Times New Roman" w:hAnsi="Times New Roman" w:cs="Times New Roman"/>
+        </w:rPr>
+      </w:pPr>
+      <w:r>
+        <w:rPr>
+          <w:rFonts w:ascii="Times New Roman" w:hAnsi="Times New Roman" w:cs="Times New Roman"/>
+        </w:rPr>
+        <w:t>The plane in the linear fit, and nonlinear have the following classifications where each index represents a row.</w:t>
+      </w:r>
+    </w:p>
+    <w:p>
+      <w:pPr>
+        <w:rPr>
+          <w:rFonts w:ascii="Times New Roman" w:hAnsi="Times New Roman" w:cs="Times New Roman"/>
+        </w:rPr>
+      </w:pPr>
+      <w:r>
+        <w:rPr>
+          <w:rFonts w:ascii="Times New Roman" w:hAnsi="Times New Roman" w:cs="Times New Roman"/>
+        </w:rPr>
+        <w:br/>
+      </w:r>
       <w:r>
         <w:rPr>
           <w:rFonts w:ascii="Times New Roman" w:hAnsi="Times New Roman" w:cs="Times New Roman"/>
           <w:b/>
           <w:bCs/>
         </w:rPr>
+        <w:t>Linear:</w:t>
+      </w:r>
+      <w:r>
+        <w:rPr>
+          <w:rFonts w:ascii="Times New Roman" w:hAnsi="Times New Roman" w:cs="Times New Roman"/>
+          <w:b/>
+          <w:bCs/>
+        </w:rPr>
+        <w:tab/>
+      </w:r>
+      <w:r>
+        <w:rPr>
+          <w:rFonts w:ascii="Times New Roman" w:hAnsi="Times New Roman" w:cs="Times New Roman"/>
+          <w:b/>
+          <w:bCs/>
+        </w:rPr>
+        <w:tab/>
+      </w:r>
+      <w:r>
+        <w:rPr>
+          <w:rFonts w:ascii="Times New Roman" w:hAnsi="Times New Roman" w:cs="Times New Roman"/>
+          <w:b/>
+          <w:bCs/>
+        </w:rPr>
+        <w:tab/>
+      </w:r>
+      <w:r>
+        <w:rPr>
+          <w:rFonts w:ascii="Times New Roman" w:hAnsi="Times New Roman" w:cs="Times New Roman"/>
+          <w:b/>
+          <w:bCs/>
+        </w:rPr>
+        <w:tab/>
+      </w:r>
+      <w:r>
+        <w:rPr>
+          <w:rFonts w:ascii="Times New Roman" w:hAnsi="Times New Roman" w:cs="Times New Roman"/>
+          <w:b/>
+          <w:bCs/>
+        </w:rPr>
+        <w:tab/>
+      </w:r>
+      <w:r>
+        <w:rPr>
+          <w:rFonts w:ascii="Times New Roman" w:hAnsi="Times New Roman" w:cs="Times New Roman"/>
+          <w:b/>
+          <w:bCs/>
+        </w:rPr>
+        <w:tab/>
+        <w:t>Non-Linear</w:t>
+      </w:r>
+      <w:r>
+        <w:rPr>
+          <w:rFonts w:ascii="Times New Roman" w:hAnsi="Times New Roman" w:cs="Times New Roman"/>
+          <w:b/>
+          <w:bCs/>
+        </w:rPr>
+        <w:t>:</w:t>
+      </w:r>
+      <w:r>
+        <w:rPr>
+          <w:rFonts w:ascii="Times New Roman" w:hAnsi="Times New Roman" w:cs="Times New Roman"/>
+        </w:rPr>
         <w:br/>
-        <w:t>Warmup in 1D:</w:t>
-      </w:r>
-    </w:p>
-    <w:p>
-      <w:pPr>
-        <w:pStyle w:val="ListParagraph"/>
-        <w:numPr>
-          <w:ilvl w:val="0"/>
-          <w:numId w:val="1"/>
-        </w:numPr>
-        <w:rPr>
-          <w:rFonts w:ascii="Times New Roman" w:hAnsi="Times New Roman" w:cs="Times New Roman"/>
-        </w:rPr>
-      </w:pPr>
-      <w:r>
-        <w:rPr>
-          <w:rFonts w:ascii="Times New Roman" w:hAnsi="Times New Roman" w:cs="Times New Roman"/>
-        </w:rPr>
-        <w:t xml:space="preserve">The effect on the linear fit is a change in slope, the slope becomes less steep as the line tries to fit more to the new values that have </w:t>
-      </w:r>
-      <m:oMath>
-        <m:sSub>
-          <m:sSubPr>
-            <m:ctrlPr>
-              <w:rPr>
-                <w:rFonts w:ascii="Cambria Math" w:hAnsi="Cambria Math" w:cs="Times New Roman"/>
-                <w:i/>
-              </w:rPr>
-            </m:ctrlPr>
-          </m:sSubPr>
-          <m:e>
-            <m:r>
-              <w:rPr>
-                <w:rFonts w:ascii="Cambria Math" w:hAnsi="Cambria Math" w:cs="Times New Roman"/>
-              </w:rPr>
-              <m:t>y</m:t>
-            </m:r>
-          </m:e>
-          <m:sub>
-            <m:r>
-              <w:rPr>
-                <w:rFonts w:ascii="Cambria Math" w:hAnsi="Cambria Math" w:cs="Times New Roman"/>
-              </w:rPr>
-              <m:t>i</m:t>
-            </m:r>
-          </m:sub>
-        </m:sSub>
-      </m:oMath>
-      <w:r>
-        <w:rPr>
-          <w:rFonts w:ascii="Times New Roman" w:eastAsiaTheme="minorEastAsia" w:hAnsi="Times New Roman" w:cs="Times New Roman"/>
-        </w:rPr>
-        <w:t xml:space="preserve"> of zero. Considerabl</w:t>
-      </w:r>
-      <w:r>
-        <w:rPr>
-          <w:rFonts w:ascii="Times New Roman" w:eastAsiaTheme="minorEastAsia" w:hAnsi="Times New Roman" w:cs="Times New Roman"/>
-        </w:rPr>
-        <w:t>y</w:t>
-      </w:r>
-      <w:r>
-        <w:rPr>
-          <w:rFonts w:ascii="Times New Roman" w:eastAsiaTheme="minorEastAsia" w:hAnsi="Times New Roman" w:cs="Times New Roman"/>
-        </w:rPr>
-        <w:t xml:space="preserve"> drastic</w:t>
-      </w:r>
-      <w:r>
-        <w:rPr>
-          <w:rFonts w:ascii="Times New Roman" w:eastAsiaTheme="minorEastAsia" w:hAnsi="Times New Roman" w:cs="Times New Roman"/>
-        </w:rPr>
-        <w:t xml:space="preserve"> since the slope of the line went from 0.0625 to 0.1604, which is an entire magnitude higher. However, the affect on the non-linear fit was rather negligible as it was able to easily fit itself accordingly since the values of </w:t>
-      </w:r>
-      <m:oMath>
-        <m:sSub>
-          <m:sSubPr>
-            <m:ctrlPr>
-              <w:rPr>
-                <w:rFonts w:ascii="Cambria Math" w:hAnsi="Cambria Math" w:cs="Times New Roman"/>
-                <w:i/>
-              </w:rPr>
-            </m:ctrlPr>
-          </m:sSubPr>
-          <m:e>
-            <m:r>
-              <w:rPr>
-                <w:rFonts w:ascii="Cambria Math" w:hAnsi="Cambria Math" w:cs="Times New Roman"/>
-              </w:rPr>
-              <m:t>y</m:t>
-            </m:r>
-          </m:e>
-          <m:sub>
-            <m:r>
-              <w:rPr>
-                <w:rFonts w:ascii="Cambria Math" w:hAnsi="Cambria Math" w:cs="Times New Roman"/>
-              </w:rPr>
-              <m:t>i</m:t>
-            </m:r>
-          </m:sub>
-        </m:sSub>
-      </m:oMath>
-      <w:r>
-        <w:rPr>
-          <w:rFonts w:ascii="Times New Roman" w:eastAsiaTheme="minorEastAsia" w:hAnsi="Times New Roman" w:cs="Times New Roman"/>
-        </w:rPr>
-        <w:t xml:space="preserve"> technically remained the same (</w:t>
-      </w:r>
-      <w:proofErr w:type="spellStart"/>
-      <w:r>
-        <w:rPr>
-          <w:rFonts w:ascii="Times New Roman" w:eastAsiaTheme="minorEastAsia" w:hAnsi="Times New Roman" w:cs="Times New Roman"/>
-        </w:rPr>
-        <w:t>ie</w:t>
-      </w:r>
-      <w:proofErr w:type="spellEnd"/>
-      <w:r>
-        <w:rPr>
-          <w:rFonts w:ascii="Times New Roman" w:eastAsiaTheme="minorEastAsia" w:hAnsi="Times New Roman" w:cs="Times New Roman"/>
-        </w:rPr>
-        <w:t>. 0, and 1).</w:t>
-      </w:r>
-      <w:r>
-        <w:rPr>
-          <w:rFonts w:ascii="Times New Roman" w:eastAsiaTheme="minorEastAsia" w:hAnsi="Times New Roman" w:cs="Times New Roman"/>
+      </w:r>
+      <w:r>
+        <w:rPr>
+          <w:rFonts w:ascii="Times New Roman" w:hAnsi="Times New Roman" w:cs="Times New Roman"/>
+        </w:rPr>
+        <w:t>[A,B,B,B,B,B,B,B,B,B]</w:t>
+      </w:r>
+      <w:r>
+        <w:rPr>
+          <w:rFonts w:ascii="Times New Roman" w:hAnsi="Times New Roman" w:cs="Times New Roman"/>
+        </w:rPr>
+        <w:tab/>
+      </w:r>
+      <w:r>
+        <w:rPr>
+          <w:rFonts w:ascii="Times New Roman" w:hAnsi="Times New Roman" w:cs="Times New Roman"/>
+        </w:rPr>
+        <w:tab/>
+      </w:r>
+      <w:r>
+        <w:rPr>
+          <w:rFonts w:ascii="Times New Roman" w:hAnsi="Times New Roman" w:cs="Times New Roman"/>
+        </w:rPr>
+        <w:tab/>
+      </w:r>
+      <w:r>
+        <w:rPr>
+          <w:rFonts w:ascii="Times New Roman" w:hAnsi="Times New Roman" w:cs="Times New Roman"/>
+        </w:rPr>
+        <w:tab/>
+        <w:t>[B,B,B,B,B,B,B,B,B,B]</w:t>
+      </w:r>
+      <w:r>
+        <w:rPr>
+          <w:rFonts w:ascii="Times New Roman" w:hAnsi="Times New Roman" w:cs="Times New Roman"/>
         </w:rPr>
         <w:br/>
       </w:r>
-    </w:p>
-    <w:p>
-      <w:pPr>
-        <w:pStyle w:val="ListParagraph"/>
-        <w:numPr>
-          <w:ilvl w:val="0"/>
-          <w:numId w:val="1"/>
-        </w:numPr>
-        <w:rPr>
-          <w:rFonts w:ascii="Times New Roman" w:hAnsi="Times New Roman" w:cs="Times New Roman"/>
-        </w:rPr>
-      </w:pPr>
+      <w:r>
+        <w:rPr>
+          <w:rFonts w:ascii="Times New Roman" w:hAnsi="Times New Roman" w:cs="Times New Roman"/>
+        </w:rPr>
+        <w:br/>
+      </w:r>
+      <w:r>
+        <w:rPr>
+          <w:rFonts w:ascii="Times New Roman" w:hAnsi="Times New Roman" w:cs="Times New Roman"/>
+        </w:rPr>
+        <w:t xml:space="preserve">Calculation the error for the linear and non-linear fits to find out which one is more accurate. We find that the non-linear is more accurate. </w:t>
+      </w:r>
+      <w:r>
+        <w:rPr>
+          <w:rFonts w:ascii="Times New Roman" w:hAnsi="Times New Roman" w:cs="Times New Roman"/>
+        </w:rPr>
+        <w:br/>
+      </w:r>
     </w:p>
     <w:sectPr>
       <w:headerReference w:type="default" r:id="rId7"/>

</xml_diff>

<commit_message>
Added linear, non linear error (presumably)
</commit_message>
<xml_diff>
--- a/Computing Report 3, MACM316, Rajnesh Joshi 301390046.docx
+++ b/Computing Report 3, MACM316, Rajnesh Joshi 301390046.docx
@@ -20,21 +20,7 @@
         <w:rPr>
           <w:rFonts w:ascii="Times New Roman" w:hAnsi="Times New Roman" w:cs="Times New Roman"/>
         </w:rPr>
-        <w:t xml:space="preserve">The plane in linear fit is found by solving the equation, we will take our beta values from the MATLAB data file. Though, they happen to be the coefficients in the linear fit polynomial of the 3D data. Classifying each row of </w:t>
-      </w:r>
-      <w:r>
-        <w:rPr>
-          <w:rFonts w:ascii="Times New Roman" w:hAnsi="Times New Roman" w:cs="Times New Roman"/>
-          <w:i/>
-          <w:iCs/>
-        </w:rPr>
-        <w:t>Classify_Data3D,</w:t>
-      </w:r>
-      <w:r>
-        <w:rPr>
-          <w:rFonts w:ascii="Times New Roman" w:hAnsi="Times New Roman" w:cs="Times New Roman"/>
-        </w:rPr>
-        <w:t xml:space="preserve"> we obtain the following classifications.</w:t>
+        <w:t>The plane in the linear fit, and nonlinear have the following classifications where each index represents a row.</w:t>
       </w:r>
     </w:p>
     <w:p>
@@ -47,19 +33,6 @@
         <w:rPr>
           <w:rFonts w:ascii="Times New Roman" w:hAnsi="Times New Roman" w:cs="Times New Roman"/>
         </w:rPr>
-        <w:t>The plane in the linear fit, and nonlinear have the following classifications where each index represents a row.</w:t>
-      </w:r>
-    </w:p>
-    <w:p>
-      <w:pPr>
-        <w:rPr>
-          <w:rFonts w:ascii="Times New Roman" w:hAnsi="Times New Roman" w:cs="Times New Roman"/>
-        </w:rPr>
-      </w:pPr>
-      <w:r>
-        <w:rPr>
-          <w:rFonts w:ascii="Times New Roman" w:hAnsi="Times New Roman" w:cs="Times New Roman"/>
-        </w:rPr>
         <w:br/>
       </w:r>
       <w:r>
@@ -137,7 +110,19 @@
         <w:rPr>
           <w:rFonts w:ascii="Times New Roman" w:hAnsi="Times New Roman" w:cs="Times New Roman"/>
         </w:rPr>
-        <w:t>[A,B,B,B,B,B,B,B,B,B]</w:t>
+        <w:t>[</w:t>
+      </w:r>
+      <w:r>
+        <w:rPr>
+          <w:rFonts w:ascii="Times New Roman" w:hAnsi="Times New Roman" w:cs="Times New Roman"/>
+        </w:rPr>
+        <w:t>1,0,1,0,0,0,0,0,0,1</w:t>
+      </w:r>
+      <w:r>
+        <w:rPr>
+          <w:rFonts w:ascii="Times New Roman" w:hAnsi="Times New Roman" w:cs="Times New Roman"/>
+        </w:rPr>
+        <w:t>]</w:t>
       </w:r>
       <w:r>
         <w:rPr>
@@ -162,7 +147,19 @@
           <w:rFonts w:ascii="Times New Roman" w:hAnsi="Times New Roman" w:cs="Times New Roman"/>
         </w:rPr>
         <w:tab/>
-        <w:t>[B,B,B,B,B,B,B,B,B,B]</w:t>
+        <w:t>[</w:t>
+      </w:r>
+      <w:r>
+        <w:rPr>
+          <w:rFonts w:ascii="Times New Roman" w:hAnsi="Times New Roman" w:cs="Times New Roman"/>
+        </w:rPr>
+        <w:t>1,1,1,0,1,0,1,0,0,0</w:t>
+      </w:r>
+      <w:r>
+        <w:rPr>
+          <w:rFonts w:ascii="Times New Roman" w:hAnsi="Times New Roman" w:cs="Times New Roman"/>
+        </w:rPr>
+        <w:t>]</w:t>
       </w:r>
       <w:r>
         <w:rPr>
@@ -180,7 +177,107 @@
         <w:rPr>
           <w:rFonts w:ascii="Times New Roman" w:hAnsi="Times New Roman" w:cs="Times New Roman"/>
         </w:rPr>
-        <w:t xml:space="preserve">Calculation the error for the linear and non-linear fits to find out which one is more accurate. We find that the non-linear is more accurate. </w:t>
+        <w:t xml:space="preserve">Calculation the error for the linear and non-linear fits to find out which one is more accurate. We find that the non-linear </w:t>
+      </w:r>
+      <w:r>
+        <w:rPr>
+          <w:rFonts w:ascii="Times New Roman" w:hAnsi="Times New Roman" w:cs="Times New Roman"/>
+        </w:rPr>
+        <w:t xml:space="preserve">error </w:t>
+      </w:r>
+      <w:r>
+        <w:rPr>
+          <w:rFonts w:ascii="Times New Roman" w:hAnsi="Times New Roman" w:cs="Times New Roman"/>
+        </w:rPr>
+        <w:t>is</w:t>
+      </w:r>
+      <w:r>
+        <w:rPr>
+          <w:rFonts w:ascii="Times New Roman" w:hAnsi="Times New Roman" w:cs="Times New Roman"/>
+        </w:rPr>
+        <w:t xml:space="preserve"> </w:t>
+      </w:r>
+      <w:r>
+        <w:rPr>
+          <w:rFonts w:ascii="Times New Roman" w:hAnsi="Times New Roman" w:cs="Times New Roman"/>
+        </w:rPr>
+        <w:t>two magnitudes smaller</w:t>
+      </w:r>
+      <w:r>
+        <w:rPr>
+          <w:rFonts w:ascii="Times New Roman" w:hAnsi="Times New Roman" w:cs="Times New Roman"/>
+        </w:rPr>
+        <w:t xml:space="preserve">. </w:t>
+      </w:r>
+      <w:r>
+        <w:rPr>
+          <w:rFonts w:ascii="Times New Roman" w:hAnsi="Times New Roman" w:cs="Times New Roman"/>
+        </w:rPr>
+        <w:t>So, I would argue that that the non-linear provides better results thus far, but we will investigate further.</w:t>
+      </w:r>
+      <w:r>
+        <w:rPr>
+          <w:rFonts w:ascii="Times New Roman" w:hAnsi="Times New Roman" w:cs="Times New Roman"/>
+        </w:rPr>
+        <w:br/>
+      </w:r>
+      <w:r>
+        <w:rPr>
+          <w:rFonts w:ascii="Times New Roman" w:hAnsi="Times New Roman" w:cs="Times New Roman"/>
+        </w:rPr>
+        <w:br/>
+      </w:r>
+      <w:r>
+        <w:rPr>
+          <w:rFonts w:ascii="Times New Roman" w:hAnsi="Times New Roman" w:cs="Times New Roman"/>
+          <w:b/>
+          <w:bCs/>
+        </w:rPr>
+        <w:t>Linear Error:</w:t>
+      </w:r>
+      <w:r>
+        <w:rPr>
+          <w:rFonts w:ascii="Times New Roman" w:hAnsi="Times New Roman" w:cs="Times New Roman"/>
+        </w:rPr>
+        <w:t xml:space="preserve"> 1.3362</w:t>
+      </w:r>
+      <w:r>
+        <w:rPr>
+          <w:rFonts w:ascii="Times New Roman" w:hAnsi="Times New Roman" w:cs="Times New Roman"/>
+        </w:rPr>
+        <w:tab/>
+      </w:r>
+      <w:r>
+        <w:rPr>
+          <w:rFonts w:ascii="Times New Roman" w:hAnsi="Times New Roman" w:cs="Times New Roman"/>
+        </w:rPr>
+        <w:tab/>
+      </w:r>
+      <w:r>
+        <w:rPr>
+          <w:rFonts w:ascii="Times New Roman" w:hAnsi="Times New Roman" w:cs="Times New Roman"/>
+        </w:rPr>
+        <w:tab/>
+      </w:r>
+      <w:r>
+        <w:rPr>
+          <w:rFonts w:ascii="Times New Roman" w:hAnsi="Times New Roman" w:cs="Times New Roman"/>
+        </w:rPr>
+        <w:tab/>
+      </w:r>
+      <w:r>
+        <w:rPr>
+          <w:rFonts w:ascii="Times New Roman" w:hAnsi="Times New Roman" w:cs="Times New Roman"/>
+          <w:b/>
+          <w:bCs/>
+        </w:rPr>
+        <w:t>Non-Linear:</w:t>
+      </w:r>
+      <w:r>
+        <w:rPr>
+          <w:rFonts w:ascii="Times New Roman" w:hAnsi="Times New Roman" w:cs="Times New Roman"/>
+        </w:rPr>
+        <w:t xml:space="preserve"> 0.0161</w:t>
       </w:r>
       <w:r>
         <w:rPr>

</xml_diff>

<commit_message>
Final push from laptop
</commit_message>
<xml_diff>
--- a/Computing Report 3, MACM316, Rajnesh Joshi 301390046.docx
+++ b/Computing Report 3, MACM316, Rajnesh Joshi 301390046.docx
@@ -24,6 +24,50 @@
       <w:r>
         <w:rPr>
           <w:rFonts w:ascii="Times New Roman" w:hAnsi="Times New Roman" w:cs="Times New Roman"/>
+          <w:b/>
+          <w:bCs/>
+          <w:sz w:val="20"/>
+          <w:szCs w:val="20"/>
+        </w:rPr>
+        <w:t xml:space="preserve">Sensible comments on warmup: </w:t>
+      </w:r>
+      <w:r>
+        <w:rPr>
+          <w:rFonts w:ascii="Times New Roman" w:hAnsi="Times New Roman" w:cs="Times New Roman"/>
+          <w:sz w:val="20"/>
+          <w:szCs w:val="20"/>
+        </w:rPr>
+        <w:t xml:space="preserve">It doesn’t make a drastic difference using different fitting coefficients. </w:t>
+      </w:r>
+      <w:r>
+        <w:rPr>
+          <w:rFonts w:ascii="Times New Roman" w:hAnsi="Times New Roman" w:cs="Times New Roman"/>
+          <w:sz w:val="20"/>
+          <w:szCs w:val="20"/>
+        </w:rPr>
+        <w:br/>
+      </w:r>
+      <w:r>
+        <w:rPr>
+          <w:rFonts w:ascii="Times New Roman" w:hAnsi="Times New Roman" w:cs="Times New Roman"/>
+          <w:b/>
+          <w:bCs/>
+          <w:sz w:val="20"/>
+          <w:szCs w:val="20"/>
+        </w:rPr>
+        <w:t xml:space="preserve"> </w:t>
+      </w:r>
+      <w:r>
+        <w:rPr>
+          <w:rFonts w:ascii="Times New Roman" w:hAnsi="Times New Roman" w:cs="Times New Roman"/>
+          <w:sz w:val="20"/>
+          <w:szCs w:val="20"/>
+        </w:rPr>
+        <w:br/>
+      </w:r>
+      <w:r>
+        <w:rPr>
+          <w:rFonts w:ascii="Times New Roman" w:hAnsi="Times New Roman" w:cs="Times New Roman"/>
           <w:sz w:val="20"/>
           <w:szCs w:val="20"/>
         </w:rPr>
@@ -287,6 +331,15 @@
           <w:szCs w:val="20"/>
         </w:rPr>
         <w:br/>
+        <w:t>Error formulas:</w:t>
+      </w:r>
+      <w:r>
+        <w:rPr>
+          <w:rFonts w:ascii="Times New Roman" w:hAnsi="Times New Roman" w:cs="Times New Roman"/>
+          <w:sz w:val="20"/>
+          <w:szCs w:val="20"/>
+        </w:rPr>
+        <w:br/>
       </w:r>
       <w:r>
         <w:rPr>
@@ -296,19 +349,383 @@
           <w:sz w:val="20"/>
           <w:szCs w:val="20"/>
         </w:rPr>
-        <w:t>Linear Error:</w:t>
-      </w:r>
-      <w:r>
-        <w:rPr>
-          <w:rFonts w:ascii="Times New Roman" w:hAnsi="Times New Roman" w:cs="Times New Roman"/>
-          <w:sz w:val="20"/>
-          <w:szCs w:val="20"/>
-        </w:rPr>
-        <w:t xml:space="preserve"> 1.3362</w:t>
-      </w:r>
-      <w:r>
-        <w:rPr>
-          <w:rFonts w:ascii="Times New Roman" w:hAnsi="Times New Roman" w:cs="Times New Roman"/>
+        <w:t>Linear</w:t>
+      </w:r>
+      <w:r>
+        <w:rPr>
+          <w:rFonts w:ascii="Times New Roman" w:hAnsi="Times New Roman" w:cs="Times New Roman"/>
+          <w:sz w:val="20"/>
+          <w:szCs w:val="20"/>
+        </w:rPr>
+        <w:t xml:space="preserve">  </w:t>
+      </w:r>
+      <m:oMath>
+        <m:nary>
+          <m:naryPr>
+            <m:chr m:val="∑"/>
+            <m:limLoc m:val="undOvr"/>
+            <m:ctrlPr>
+              <w:rPr>
+                <w:rFonts w:ascii="Cambria Math" w:hAnsi="Cambria Math" w:cs="Times New Roman"/>
+                <w:i/>
+                <w:sz w:val="20"/>
+                <w:szCs w:val="20"/>
+              </w:rPr>
+            </m:ctrlPr>
+          </m:naryPr>
+          <m:sub>
+            <m:r>
+              <w:rPr>
+                <w:rFonts w:ascii="Cambria Math" w:hAnsi="Cambria Math" w:cs="Times New Roman"/>
+                <w:sz w:val="20"/>
+                <w:szCs w:val="20"/>
+              </w:rPr>
+              <m:t>i=1</m:t>
+            </m:r>
+          </m:sub>
+          <m:sup>
+            <m:r>
+              <w:rPr>
+                <w:rFonts w:ascii="Cambria Math" w:hAnsi="Cambria Math" w:cs="Times New Roman"/>
+                <w:sz w:val="20"/>
+                <w:szCs w:val="20"/>
+              </w:rPr>
+              <m:t>n</m:t>
+            </m:r>
+          </m:sup>
+          <m:e>
+            <m:sSup>
+              <m:sSupPr>
+                <m:ctrlPr>
+                  <w:rPr>
+                    <w:rFonts w:ascii="Cambria Math" w:hAnsi="Cambria Math" w:cs="Times New Roman"/>
+                    <w:i/>
+                    <w:sz w:val="20"/>
+                    <w:szCs w:val="20"/>
+                  </w:rPr>
+                </m:ctrlPr>
+              </m:sSupPr>
+              <m:e>
+                <m:d>
+                  <m:dPr>
+                    <m:ctrlPr>
+                      <w:rPr>
+                        <w:rFonts w:ascii="Cambria Math" w:hAnsi="Cambria Math" w:cs="Times New Roman"/>
+                        <w:i/>
+                        <w:sz w:val="20"/>
+                        <w:szCs w:val="20"/>
+                      </w:rPr>
+                    </m:ctrlPr>
+                  </m:dPr>
+                  <m:e>
+                    <m:sSub>
+                      <m:sSubPr>
+                        <m:ctrlPr>
+                          <w:rPr>
+                            <w:rFonts w:ascii="Cambria Math" w:hAnsi="Cambria Math" w:cs="Times New Roman"/>
+                            <w:i/>
+                            <w:sz w:val="20"/>
+                            <w:szCs w:val="20"/>
+                          </w:rPr>
+                        </m:ctrlPr>
+                      </m:sSubPr>
+                      <m:e>
+                        <m:r>
+                          <w:rPr>
+                            <w:rFonts w:ascii="Cambria Math" w:hAnsi="Cambria Math" w:cs="Times New Roman"/>
+                            <w:sz w:val="20"/>
+                            <w:szCs w:val="20"/>
+                          </w:rPr>
+                          <m:t>β</m:t>
+                        </m:r>
+                      </m:e>
+                      <m:sub>
+                        <m:r>
+                          <w:rPr>
+                            <w:rFonts w:ascii="Cambria Math" w:hAnsi="Cambria Math" w:cs="Times New Roman"/>
+                            <w:sz w:val="20"/>
+                            <w:szCs w:val="20"/>
+                          </w:rPr>
+                          <m:t>0</m:t>
+                        </m:r>
+                      </m:sub>
+                    </m:sSub>
+                    <m:r>
+                      <w:rPr>
+                        <w:rFonts w:ascii="Cambria Math" w:hAnsi="Cambria Math" w:cs="Times New Roman"/>
+                        <w:sz w:val="20"/>
+                        <w:szCs w:val="20"/>
+                      </w:rPr>
+                      <m:t>+</m:t>
+                    </m:r>
+                    <m:sSub>
+                      <m:sSubPr>
+                        <m:ctrlPr>
+                          <w:rPr>
+                            <w:rFonts w:ascii="Cambria Math" w:hAnsi="Cambria Math" w:cs="Times New Roman"/>
+                            <w:i/>
+                            <w:sz w:val="20"/>
+                            <w:szCs w:val="20"/>
+                          </w:rPr>
+                        </m:ctrlPr>
+                      </m:sSubPr>
+                      <m:e>
+                        <m:r>
+                          <w:rPr>
+                            <w:rFonts w:ascii="Cambria Math" w:hAnsi="Cambria Math" w:cs="Times New Roman"/>
+                            <w:sz w:val="20"/>
+                            <w:szCs w:val="20"/>
+                          </w:rPr>
+                          <m:t>β</m:t>
+                        </m:r>
+                      </m:e>
+                      <m:sub>
+                        <m:r>
+                          <w:rPr>
+                            <w:rFonts w:ascii="Cambria Math" w:hAnsi="Cambria Math" w:cs="Times New Roman"/>
+                            <w:sz w:val="20"/>
+                            <w:szCs w:val="20"/>
+                          </w:rPr>
+                          <m:t>1</m:t>
+                        </m:r>
+                      </m:sub>
+                    </m:sSub>
+                    <m:sSub>
+                      <m:sSubPr>
+                        <m:ctrlPr>
+                          <w:rPr>
+                            <w:rFonts w:ascii="Cambria Math" w:hAnsi="Cambria Math" w:cs="Times New Roman"/>
+                            <w:i/>
+                            <w:sz w:val="20"/>
+                            <w:szCs w:val="20"/>
+                          </w:rPr>
+                        </m:ctrlPr>
+                      </m:sSubPr>
+                      <m:e>
+                        <m:r>
+                          <w:rPr>
+                            <w:rFonts w:ascii="Cambria Math" w:hAnsi="Cambria Math" w:cs="Times New Roman"/>
+                            <w:sz w:val="20"/>
+                            <w:szCs w:val="20"/>
+                          </w:rPr>
+                          <m:t>x</m:t>
+                        </m:r>
+                      </m:e>
+                      <m:sub>
+                        <m:r>
+                          <w:rPr>
+                            <w:rFonts w:ascii="Cambria Math" w:hAnsi="Cambria Math" w:cs="Times New Roman"/>
+                            <w:sz w:val="20"/>
+                            <w:szCs w:val="20"/>
+                          </w:rPr>
+                          <m:t>i</m:t>
+                        </m:r>
+                      </m:sub>
+                    </m:sSub>
+                    <m:r>
+                      <w:rPr>
+                        <w:rFonts w:ascii="Cambria Math" w:hAnsi="Cambria Math" w:cs="Times New Roman"/>
+                        <w:sz w:val="20"/>
+                        <w:szCs w:val="20"/>
+                      </w:rPr>
+                      <m:t>+</m:t>
+                    </m:r>
+                    <m:sSub>
+                      <m:sSubPr>
+                        <m:ctrlPr>
+                          <w:rPr>
+                            <w:rFonts w:ascii="Cambria Math" w:hAnsi="Cambria Math" w:cs="Times New Roman"/>
+                            <w:i/>
+                            <w:sz w:val="20"/>
+                            <w:szCs w:val="20"/>
+                          </w:rPr>
+                        </m:ctrlPr>
+                      </m:sSubPr>
+                      <m:e>
+                        <m:r>
+                          <w:rPr>
+                            <w:rFonts w:ascii="Cambria Math" w:hAnsi="Cambria Math" w:cs="Times New Roman"/>
+                            <w:sz w:val="20"/>
+                            <w:szCs w:val="20"/>
+                          </w:rPr>
+                          <m:t>β</m:t>
+                        </m:r>
+                      </m:e>
+                      <m:sub>
+                        <m:r>
+                          <w:rPr>
+                            <w:rFonts w:ascii="Cambria Math" w:hAnsi="Cambria Math" w:cs="Times New Roman"/>
+                            <w:sz w:val="20"/>
+                            <w:szCs w:val="20"/>
+                          </w:rPr>
+                          <m:t>2</m:t>
+                        </m:r>
+                      </m:sub>
+                    </m:sSub>
+                    <m:sSub>
+                      <m:sSubPr>
+                        <m:ctrlPr>
+                          <w:rPr>
+                            <w:rFonts w:ascii="Cambria Math" w:hAnsi="Cambria Math" w:cs="Times New Roman"/>
+                            <w:i/>
+                            <w:sz w:val="20"/>
+                            <w:szCs w:val="20"/>
+                          </w:rPr>
+                        </m:ctrlPr>
+                      </m:sSubPr>
+                      <m:e>
+                        <m:r>
+                          <w:rPr>
+                            <w:rFonts w:ascii="Cambria Math" w:hAnsi="Cambria Math" w:cs="Times New Roman"/>
+                            <w:sz w:val="20"/>
+                            <w:szCs w:val="20"/>
+                          </w:rPr>
+                          <m:t>y</m:t>
+                        </m:r>
+                      </m:e>
+                      <m:sub>
+                        <m:r>
+                          <w:rPr>
+                            <w:rFonts w:ascii="Cambria Math" w:hAnsi="Cambria Math" w:cs="Times New Roman"/>
+                            <w:sz w:val="20"/>
+                            <w:szCs w:val="20"/>
+                          </w:rPr>
+                          <m:t>i</m:t>
+                        </m:r>
+                      </m:sub>
+                    </m:sSub>
+                    <m:r>
+                      <w:rPr>
+                        <w:rFonts w:ascii="Cambria Math" w:hAnsi="Cambria Math" w:cs="Times New Roman"/>
+                        <w:sz w:val="20"/>
+                        <w:szCs w:val="20"/>
+                      </w:rPr>
+                      <m:t>+</m:t>
+                    </m:r>
+                    <m:sSub>
+                      <m:sSubPr>
+                        <m:ctrlPr>
+                          <w:rPr>
+                            <w:rFonts w:ascii="Cambria Math" w:hAnsi="Cambria Math" w:cs="Times New Roman"/>
+                            <w:i/>
+                            <w:sz w:val="20"/>
+                            <w:szCs w:val="20"/>
+                          </w:rPr>
+                        </m:ctrlPr>
+                      </m:sSubPr>
+                      <m:e>
+                        <m:r>
+                          <w:rPr>
+                            <w:rFonts w:ascii="Cambria Math" w:hAnsi="Cambria Math" w:cs="Times New Roman"/>
+                            <w:sz w:val="20"/>
+                            <w:szCs w:val="20"/>
+                          </w:rPr>
+                          <m:t>β</m:t>
+                        </m:r>
+                      </m:e>
+                      <m:sub>
+                        <m:r>
+                          <w:rPr>
+                            <w:rFonts w:ascii="Cambria Math" w:hAnsi="Cambria Math" w:cs="Times New Roman"/>
+                            <w:sz w:val="20"/>
+                            <w:szCs w:val="20"/>
+                          </w:rPr>
+                          <m:t>3</m:t>
+                        </m:r>
+                      </m:sub>
+                    </m:sSub>
+                    <m:sSub>
+                      <m:sSubPr>
+                        <m:ctrlPr>
+                          <w:rPr>
+                            <w:rFonts w:ascii="Cambria Math" w:hAnsi="Cambria Math" w:cs="Times New Roman"/>
+                            <w:i/>
+                            <w:sz w:val="20"/>
+                            <w:szCs w:val="20"/>
+                          </w:rPr>
+                        </m:ctrlPr>
+                      </m:sSubPr>
+                      <m:e>
+                        <m:r>
+                          <w:rPr>
+                            <w:rFonts w:ascii="Cambria Math" w:hAnsi="Cambria Math" w:cs="Times New Roman"/>
+                            <w:sz w:val="20"/>
+                            <w:szCs w:val="20"/>
+                          </w:rPr>
+                          <m:t>z</m:t>
+                        </m:r>
+                      </m:e>
+                      <m:sub>
+                        <m:r>
+                          <w:rPr>
+                            <w:rFonts w:ascii="Cambria Math" w:hAnsi="Cambria Math" w:cs="Times New Roman"/>
+                            <w:sz w:val="20"/>
+                            <w:szCs w:val="20"/>
+                          </w:rPr>
+                          <m:t>i</m:t>
+                        </m:r>
+                      </m:sub>
+                    </m:sSub>
+                    <m:r>
+                      <w:rPr>
+                        <w:rFonts w:ascii="Cambria Math" w:hAnsi="Cambria Math" w:cs="Times New Roman"/>
+                        <w:sz w:val="20"/>
+                        <w:szCs w:val="20"/>
+                      </w:rPr>
+                      <m:t>-</m:t>
+                    </m:r>
+                    <m:sSub>
+                      <m:sSubPr>
+                        <m:ctrlPr>
+                          <w:rPr>
+                            <w:rFonts w:ascii="Cambria Math" w:hAnsi="Cambria Math" w:cs="Times New Roman"/>
+                            <w:i/>
+                            <w:sz w:val="20"/>
+                            <w:szCs w:val="20"/>
+                          </w:rPr>
+                        </m:ctrlPr>
+                      </m:sSubPr>
+                      <m:e>
+                        <m:r>
+                          <w:rPr>
+                            <w:rFonts w:ascii="Cambria Math" w:hAnsi="Cambria Math" w:cs="Times New Roman"/>
+                            <w:sz w:val="20"/>
+                            <w:szCs w:val="20"/>
+                          </w:rPr>
+                          <m:t>c</m:t>
+                        </m:r>
+                      </m:e>
+                      <m:sub>
+                        <m:r>
+                          <w:rPr>
+                            <w:rFonts w:ascii="Cambria Math" w:hAnsi="Cambria Math" w:cs="Times New Roman"/>
+                            <w:sz w:val="20"/>
+                            <w:szCs w:val="20"/>
+                          </w:rPr>
+                          <m:t>i</m:t>
+                        </m:r>
+                      </m:sub>
+                    </m:sSub>
+                  </m:e>
+                </m:d>
+              </m:e>
+              <m:sup>
+                <m:r>
+                  <w:rPr>
+                    <w:rFonts w:ascii="Cambria Math" w:hAnsi="Cambria Math" w:cs="Times New Roman"/>
+                    <w:sz w:val="20"/>
+                    <w:szCs w:val="20"/>
+                  </w:rPr>
+                  <m:t>2</m:t>
+                </m:r>
+              </m:sup>
+            </m:sSup>
+          </m:e>
+        </m:nary>
+      </m:oMath>
+      <w:r>
+        <w:rPr>
+          <w:rFonts w:ascii="Times New Roman" w:eastAsiaTheme="minorEastAsia" w:hAnsi="Times New Roman" w:cs="Times New Roman"/>
           <w:sz w:val="20"/>
           <w:szCs w:val="20"/>
         </w:rPr>
@@ -316,53 +733,33 @@
       </w:r>
       <w:r>
         <w:rPr>
-          <w:rFonts w:ascii="Times New Roman" w:hAnsi="Times New Roman" w:cs="Times New Roman"/>
-          <w:sz w:val="20"/>
-          <w:szCs w:val="20"/>
-        </w:rPr>
-        <w:tab/>
-      </w:r>
-      <w:r>
-        <w:rPr>
-          <w:rFonts w:ascii="Times New Roman" w:hAnsi="Times New Roman" w:cs="Times New Roman"/>
-          <w:sz w:val="20"/>
-          <w:szCs w:val="20"/>
-        </w:rPr>
-        <w:tab/>
-      </w:r>
-      <w:r>
-        <w:rPr>
-          <w:rFonts w:ascii="Times New Roman" w:hAnsi="Times New Roman" w:cs="Times New Roman"/>
-          <w:sz w:val="20"/>
-          <w:szCs w:val="20"/>
-        </w:rPr>
-        <w:tab/>
-      </w:r>
-      <w:r>
-        <w:rPr>
-          <w:rFonts w:ascii="Times New Roman" w:hAnsi="Times New Roman" w:cs="Times New Roman"/>
+          <w:rFonts w:ascii="Times New Roman" w:eastAsiaTheme="minorEastAsia" w:hAnsi="Times New Roman" w:cs="Times New Roman"/>
+          <w:sz w:val="20"/>
+          <w:szCs w:val="20"/>
+        </w:rPr>
+        <w:t>=  1.3362</w:t>
+      </w:r>
+      <w:r>
+        <w:rPr>
+          <w:rFonts w:ascii="Times New Roman" w:eastAsiaTheme="minorEastAsia" w:hAnsi="Times New Roman" w:cs="Times New Roman"/>
+          <w:sz w:val="20"/>
+          <w:szCs w:val="20"/>
+        </w:rPr>
+        <w:br/>
+      </w:r>
+      <w:r>
+        <w:rPr>
+          <w:rFonts w:ascii="Times New Roman" w:eastAsiaTheme="minorEastAsia" w:hAnsi="Times New Roman" w:cs="Times New Roman"/>
           <w:b/>
           <w:bCs/>
           <w:sz w:val="20"/>
           <w:szCs w:val="20"/>
         </w:rPr>
-        <w:t>Non-Linear</w:t>
-      </w:r>
-      <w:r>
-        <w:rPr>
-          <w:rFonts w:ascii="Times New Roman" w:hAnsi="Times New Roman" w:cs="Times New Roman"/>
-          <w:b/>
-          <w:bCs/>
-          <w:sz w:val="20"/>
-          <w:szCs w:val="20"/>
-        </w:rPr>
-        <w:t xml:space="preserve"> Error</w:t>
-      </w:r>
-      <w:r>
-        <w:rPr>
-          <w:rFonts w:ascii="Times New Roman" w:hAnsi="Times New Roman" w:cs="Times New Roman"/>
-          <w:b/>
-          <w:bCs/>
+        <w:t>Non Linear</w:t>
+      </w:r>
+      <w:r>
+        <w:rPr>
+          <w:rFonts w:ascii="Times New Roman" w:eastAsiaTheme="minorEastAsia" w:hAnsi="Times New Roman" w:cs="Times New Roman"/>
           <w:sz w:val="20"/>
           <w:szCs w:val="20"/>
         </w:rPr>
@@ -370,15 +767,478 @@
       </w:r>
       <w:r>
         <w:rPr>
-          <w:rFonts w:ascii="Times New Roman" w:hAnsi="Times New Roman" w:cs="Times New Roman"/>
-          <w:sz w:val="20"/>
-          <w:szCs w:val="20"/>
-        </w:rPr>
-        <w:t xml:space="preserve"> 0.0161</w:t>
-      </w:r>
-      <w:r>
-        <w:rPr>
-          <w:rFonts w:ascii="Times New Roman" w:hAnsi="Times New Roman" w:cs="Times New Roman"/>
+          <w:rFonts w:ascii="Cambria Math" w:hAnsi="Cambria Math" w:cs="Times New Roman"/>
+          <w:i/>
+          <w:sz w:val="20"/>
+          <w:szCs w:val="20"/>
+        </w:rPr>
+        <w:t xml:space="preserve"> </w:t>
+      </w:r>
+      <m:oMath>
+        <m:nary>
+          <m:naryPr>
+            <m:chr m:val="∑"/>
+            <m:limLoc m:val="undOvr"/>
+            <m:ctrlPr>
+              <w:rPr>
+                <w:rFonts w:ascii="Cambria Math" w:hAnsi="Cambria Math" w:cs="Times New Roman"/>
+                <w:i/>
+                <w:sz w:val="20"/>
+                <w:szCs w:val="20"/>
+              </w:rPr>
+            </m:ctrlPr>
+          </m:naryPr>
+          <m:sub>
+            <m:r>
+              <w:rPr>
+                <w:rFonts w:ascii="Cambria Math" w:hAnsi="Cambria Math" w:cs="Times New Roman"/>
+                <w:sz w:val="20"/>
+                <w:szCs w:val="20"/>
+              </w:rPr>
+              <m:t>i=1</m:t>
+            </m:r>
+          </m:sub>
+          <m:sup>
+            <m:r>
+              <w:rPr>
+                <w:rFonts w:ascii="Cambria Math" w:hAnsi="Cambria Math" w:cs="Times New Roman"/>
+                <w:sz w:val="20"/>
+                <w:szCs w:val="20"/>
+              </w:rPr>
+              <m:t>n</m:t>
+            </m:r>
+          </m:sup>
+          <m:e>
+            <m:sSup>
+              <m:sSupPr>
+                <m:ctrlPr>
+                  <w:rPr>
+                    <w:rFonts w:ascii="Cambria Math" w:hAnsi="Cambria Math" w:cs="Times New Roman"/>
+                    <w:i/>
+                    <w:sz w:val="20"/>
+                    <w:szCs w:val="20"/>
+                  </w:rPr>
+                </m:ctrlPr>
+              </m:sSupPr>
+              <m:e>
+                <m:r>
+                  <w:rPr>
+                    <w:rFonts w:ascii="Cambria Math" w:hAnsi="Cambria Math" w:cs="Times New Roman"/>
+                    <w:sz w:val="20"/>
+                    <w:szCs w:val="20"/>
+                  </w:rPr>
+                  <m:t>(</m:t>
+                </m:r>
+                <m:f>
+                  <m:fPr>
+                    <m:ctrlPr>
+                      <w:rPr>
+                        <w:rFonts w:ascii="Cambria Math" w:hAnsi="Cambria Math" w:cs="Times New Roman"/>
+                        <w:i/>
+                        <w:sz w:val="20"/>
+                        <w:szCs w:val="20"/>
+                      </w:rPr>
+                    </m:ctrlPr>
+                  </m:fPr>
+                  <m:num>
+                    <m:r>
+                      <w:rPr>
+                        <w:rFonts w:ascii="Cambria Math" w:hAnsi="Cambria Math" w:cs="Times New Roman"/>
+                        <w:sz w:val="20"/>
+                        <w:szCs w:val="20"/>
+                      </w:rPr>
+                      <m:t>1</m:t>
+                    </m:r>
+                  </m:num>
+                  <m:den>
+                    <m:r>
+                      <w:rPr>
+                        <w:rFonts w:ascii="Cambria Math" w:hAnsi="Cambria Math" w:cs="Times New Roman"/>
+                        <w:sz w:val="20"/>
+                        <w:szCs w:val="20"/>
+                      </w:rPr>
+                      <m:t>1+</m:t>
+                    </m:r>
+                    <m:r>
+                      <w:rPr>
+                        <w:rFonts w:ascii="Cambria Math" w:hAnsi="Cambria Math" w:cs="Times New Roman"/>
+                        <w:sz w:val="20"/>
+                        <w:szCs w:val="20"/>
+                      </w:rPr>
+                      <m:t>+</m:t>
+                    </m:r>
+                    <m:sSup>
+                      <m:sSupPr>
+                        <m:ctrlPr>
+                          <w:rPr>
+                            <w:rFonts w:ascii="Cambria Math" w:hAnsi="Cambria Math" w:cs="Times New Roman"/>
+                            <w:i/>
+                            <w:sz w:val="20"/>
+                            <w:szCs w:val="20"/>
+                          </w:rPr>
+                        </m:ctrlPr>
+                      </m:sSupPr>
+                      <m:e>
+                        <m:r>
+                          <w:rPr>
+                            <w:rFonts w:ascii="Cambria Math" w:hAnsi="Cambria Math" w:cs="Times New Roman"/>
+                            <w:sz w:val="20"/>
+                            <w:szCs w:val="20"/>
+                          </w:rPr>
+                          <m:t>e</m:t>
+                        </m:r>
+                      </m:e>
+                      <m:sup>
+                        <m:d>
+                          <m:dPr>
+                            <m:ctrlPr>
+                              <w:rPr>
+                                <w:rFonts w:ascii="Cambria Math" w:hAnsi="Cambria Math" w:cs="Times New Roman"/>
+                                <w:i/>
+                                <w:sz w:val="20"/>
+                                <w:szCs w:val="20"/>
+                              </w:rPr>
+                            </m:ctrlPr>
+                          </m:dPr>
+                          <m:e>
+                            <m:sSub>
+                              <m:sSubPr>
+                                <m:ctrlPr>
+                                  <w:rPr>
+                                    <w:rFonts w:ascii="Cambria Math" w:hAnsi="Cambria Math" w:cs="Times New Roman"/>
+                                    <w:i/>
+                                    <w:sz w:val="20"/>
+                                    <w:szCs w:val="20"/>
+                                  </w:rPr>
+                                </m:ctrlPr>
+                              </m:sSubPr>
+                              <m:e>
+                                <m:r>
+                                  <w:rPr>
+                                    <w:rFonts w:ascii="Cambria Math" w:hAnsi="Cambria Math" w:cs="Times New Roman"/>
+                                    <w:sz w:val="20"/>
+                                    <w:szCs w:val="20"/>
+                                  </w:rPr>
+                                  <m:t>β</m:t>
+                                </m:r>
+                              </m:e>
+                              <m:sub>
+                                <m:r>
+                                  <w:rPr>
+                                    <w:rFonts w:ascii="Cambria Math" w:hAnsi="Cambria Math" w:cs="Times New Roman"/>
+                                    <w:sz w:val="20"/>
+                                    <w:szCs w:val="20"/>
+                                  </w:rPr>
+                                  <m:t>0</m:t>
+                                </m:r>
+                              </m:sub>
+                            </m:sSub>
+                            <m:r>
+                              <w:rPr>
+                                <w:rFonts w:ascii="Cambria Math" w:hAnsi="Cambria Math" w:cs="Times New Roman"/>
+                                <w:sz w:val="20"/>
+                                <w:szCs w:val="20"/>
+                              </w:rPr>
+                              <m:t>+</m:t>
+                            </m:r>
+                            <m:sSub>
+                              <m:sSubPr>
+                                <m:ctrlPr>
+                                  <w:rPr>
+                                    <w:rFonts w:ascii="Cambria Math" w:hAnsi="Cambria Math" w:cs="Times New Roman"/>
+                                    <w:i/>
+                                    <w:sz w:val="20"/>
+                                    <w:szCs w:val="20"/>
+                                  </w:rPr>
+                                </m:ctrlPr>
+                              </m:sSubPr>
+                              <m:e>
+                                <m:r>
+                                  <w:rPr>
+                                    <w:rFonts w:ascii="Cambria Math" w:hAnsi="Cambria Math" w:cs="Times New Roman"/>
+                                    <w:sz w:val="20"/>
+                                    <w:szCs w:val="20"/>
+                                  </w:rPr>
+                                  <m:t>β</m:t>
+                                </m:r>
+                              </m:e>
+                              <m:sub>
+                                <m:r>
+                                  <w:rPr>
+                                    <w:rFonts w:ascii="Cambria Math" w:hAnsi="Cambria Math" w:cs="Times New Roman"/>
+                                    <w:sz w:val="20"/>
+                                    <w:szCs w:val="20"/>
+                                  </w:rPr>
+                                  <m:t>1</m:t>
+                                </m:r>
+                              </m:sub>
+                            </m:sSub>
+                            <m:sSub>
+                              <m:sSubPr>
+                                <m:ctrlPr>
+                                  <w:rPr>
+                                    <w:rFonts w:ascii="Cambria Math" w:hAnsi="Cambria Math" w:cs="Times New Roman"/>
+                                    <w:i/>
+                                    <w:sz w:val="20"/>
+                                    <w:szCs w:val="20"/>
+                                  </w:rPr>
+                                </m:ctrlPr>
+                              </m:sSubPr>
+                              <m:e>
+                                <m:r>
+                                  <w:rPr>
+                                    <w:rFonts w:ascii="Cambria Math" w:hAnsi="Cambria Math" w:cs="Times New Roman"/>
+                                    <w:sz w:val="20"/>
+                                    <w:szCs w:val="20"/>
+                                  </w:rPr>
+                                  <m:t>x</m:t>
+                                </m:r>
+                              </m:e>
+                              <m:sub>
+                                <m:r>
+                                  <w:rPr>
+                                    <w:rFonts w:ascii="Cambria Math" w:hAnsi="Cambria Math" w:cs="Times New Roman"/>
+                                    <w:sz w:val="20"/>
+                                    <w:szCs w:val="20"/>
+                                  </w:rPr>
+                                  <m:t>i</m:t>
+                                </m:r>
+                              </m:sub>
+                            </m:sSub>
+                            <m:r>
+                              <w:rPr>
+                                <w:rFonts w:ascii="Cambria Math" w:hAnsi="Cambria Math" w:cs="Times New Roman"/>
+                                <w:sz w:val="20"/>
+                                <w:szCs w:val="20"/>
+                              </w:rPr>
+                              <m:t>+</m:t>
+                            </m:r>
+                            <m:sSub>
+                              <m:sSubPr>
+                                <m:ctrlPr>
+                                  <w:rPr>
+                                    <w:rFonts w:ascii="Cambria Math" w:hAnsi="Cambria Math" w:cs="Times New Roman"/>
+                                    <w:i/>
+                                    <w:sz w:val="20"/>
+                                    <w:szCs w:val="20"/>
+                                  </w:rPr>
+                                </m:ctrlPr>
+                              </m:sSubPr>
+                              <m:e>
+                                <m:r>
+                                  <w:rPr>
+                                    <w:rFonts w:ascii="Cambria Math" w:hAnsi="Cambria Math" w:cs="Times New Roman"/>
+                                    <w:sz w:val="20"/>
+                                    <w:szCs w:val="20"/>
+                                  </w:rPr>
+                                  <m:t>β</m:t>
+                                </m:r>
+                              </m:e>
+                              <m:sub>
+                                <m:r>
+                                  <w:rPr>
+                                    <w:rFonts w:ascii="Cambria Math" w:hAnsi="Cambria Math" w:cs="Times New Roman"/>
+                                    <w:sz w:val="20"/>
+                                    <w:szCs w:val="20"/>
+                                  </w:rPr>
+                                  <m:t>2</m:t>
+                                </m:r>
+                              </m:sub>
+                            </m:sSub>
+                            <m:sSub>
+                              <m:sSubPr>
+                                <m:ctrlPr>
+                                  <w:rPr>
+                                    <w:rFonts w:ascii="Cambria Math" w:hAnsi="Cambria Math" w:cs="Times New Roman"/>
+                                    <w:i/>
+                                    <w:sz w:val="20"/>
+                                    <w:szCs w:val="20"/>
+                                  </w:rPr>
+                                </m:ctrlPr>
+                              </m:sSubPr>
+                              <m:e>
+                                <m:r>
+                                  <w:rPr>
+                                    <w:rFonts w:ascii="Cambria Math" w:hAnsi="Cambria Math" w:cs="Times New Roman"/>
+                                    <w:sz w:val="20"/>
+                                    <w:szCs w:val="20"/>
+                                  </w:rPr>
+                                  <m:t>y</m:t>
+                                </m:r>
+                              </m:e>
+                              <m:sub>
+                                <m:r>
+                                  <w:rPr>
+                                    <w:rFonts w:ascii="Cambria Math" w:hAnsi="Cambria Math" w:cs="Times New Roman"/>
+                                    <w:sz w:val="20"/>
+                                    <w:szCs w:val="20"/>
+                                  </w:rPr>
+                                  <m:t>i</m:t>
+                                </m:r>
+                              </m:sub>
+                            </m:sSub>
+                            <m:r>
+                              <w:rPr>
+                                <w:rFonts w:ascii="Cambria Math" w:hAnsi="Cambria Math" w:cs="Times New Roman"/>
+                                <w:sz w:val="20"/>
+                                <w:szCs w:val="20"/>
+                              </w:rPr>
+                              <m:t>+</m:t>
+                            </m:r>
+                            <m:sSub>
+                              <m:sSubPr>
+                                <m:ctrlPr>
+                                  <w:rPr>
+                                    <w:rFonts w:ascii="Cambria Math" w:hAnsi="Cambria Math" w:cs="Times New Roman"/>
+                                    <w:i/>
+                                    <w:sz w:val="20"/>
+                                    <w:szCs w:val="20"/>
+                                  </w:rPr>
+                                </m:ctrlPr>
+                              </m:sSubPr>
+                              <m:e>
+                                <m:r>
+                                  <w:rPr>
+                                    <w:rFonts w:ascii="Cambria Math" w:hAnsi="Cambria Math" w:cs="Times New Roman"/>
+                                    <w:sz w:val="20"/>
+                                    <w:szCs w:val="20"/>
+                                  </w:rPr>
+                                  <m:t>β</m:t>
+                                </m:r>
+                              </m:e>
+                              <m:sub>
+                                <m:r>
+                                  <w:rPr>
+                                    <w:rFonts w:ascii="Cambria Math" w:hAnsi="Cambria Math" w:cs="Times New Roman"/>
+                                    <w:sz w:val="20"/>
+                                    <w:szCs w:val="20"/>
+                                  </w:rPr>
+                                  <m:t>3</m:t>
+                                </m:r>
+                              </m:sub>
+                            </m:sSub>
+                            <m:sSub>
+                              <m:sSubPr>
+                                <m:ctrlPr>
+                                  <w:rPr>
+                                    <w:rFonts w:ascii="Cambria Math" w:hAnsi="Cambria Math" w:cs="Times New Roman"/>
+                                    <w:i/>
+                                    <w:sz w:val="20"/>
+                                    <w:szCs w:val="20"/>
+                                  </w:rPr>
+                                </m:ctrlPr>
+                              </m:sSubPr>
+                              <m:e>
+                                <m:r>
+                                  <w:rPr>
+                                    <w:rFonts w:ascii="Cambria Math" w:hAnsi="Cambria Math" w:cs="Times New Roman"/>
+                                    <w:sz w:val="20"/>
+                                    <w:szCs w:val="20"/>
+                                  </w:rPr>
+                                  <m:t>z</m:t>
+                                </m:r>
+                              </m:e>
+                              <m:sub>
+                                <m:r>
+                                  <w:rPr>
+                                    <w:rFonts w:ascii="Cambria Math" w:hAnsi="Cambria Math" w:cs="Times New Roman"/>
+                                    <w:sz w:val="20"/>
+                                    <w:szCs w:val="20"/>
+                                  </w:rPr>
+                                  <m:t>i</m:t>
+                                </m:r>
+                              </m:sub>
+                            </m:sSub>
+                          </m:e>
+                        </m:d>
+                      </m:sup>
+                    </m:sSup>
+                  </m:den>
+                </m:f>
+                <m:r>
+                  <w:rPr>
+                    <w:rFonts w:ascii="Cambria Math" w:hAnsi="Cambria Math" w:cs="Times New Roman"/>
+                    <w:sz w:val="20"/>
+                    <w:szCs w:val="20"/>
+                  </w:rPr>
+                  <m:t>-</m:t>
+                </m:r>
+                <m:sSub>
+                  <m:sSubPr>
+                    <m:ctrlPr>
+                      <w:rPr>
+                        <w:rFonts w:ascii="Cambria Math" w:hAnsi="Cambria Math" w:cs="Times New Roman"/>
+                        <w:i/>
+                        <w:sz w:val="20"/>
+                        <w:szCs w:val="20"/>
+                      </w:rPr>
+                    </m:ctrlPr>
+                  </m:sSubPr>
+                  <m:e>
+                    <m:r>
+                      <w:rPr>
+                        <w:rFonts w:ascii="Cambria Math" w:hAnsi="Cambria Math" w:cs="Times New Roman"/>
+                        <w:sz w:val="20"/>
+                        <w:szCs w:val="20"/>
+                      </w:rPr>
+                      <m:t>c</m:t>
+                    </m:r>
+                  </m:e>
+                  <m:sub>
+                    <m:r>
+                      <w:rPr>
+                        <w:rFonts w:ascii="Cambria Math" w:hAnsi="Cambria Math" w:cs="Times New Roman"/>
+                        <w:sz w:val="20"/>
+                        <w:szCs w:val="20"/>
+                      </w:rPr>
+                      <m:t>i</m:t>
+                    </m:r>
+                  </m:sub>
+                </m:sSub>
+                <m:r>
+                  <w:rPr>
+                    <w:rFonts w:ascii="Cambria Math" w:hAnsi="Cambria Math" w:cs="Times New Roman"/>
+                    <w:sz w:val="20"/>
+                    <w:szCs w:val="20"/>
+                  </w:rPr>
+                  <m:t>)</m:t>
+                </m:r>
+              </m:e>
+              <m:sup>
+                <m:r>
+                  <w:rPr>
+                    <w:rFonts w:ascii="Cambria Math" w:hAnsi="Cambria Math" w:cs="Times New Roman"/>
+                    <w:sz w:val="20"/>
+                    <w:szCs w:val="20"/>
+                  </w:rPr>
+                  <m:t>2</m:t>
+                </m:r>
+              </m:sup>
+            </m:sSup>
+          </m:e>
+        </m:nary>
+      </m:oMath>
+      <w:r>
+        <w:rPr>
+          <w:rFonts w:ascii="Cambria Math" w:eastAsiaTheme="minorEastAsia" w:hAnsi="Cambria Math" w:cs="Times New Roman"/>
+          <w:i/>
+          <w:sz w:val="20"/>
+          <w:szCs w:val="20"/>
+        </w:rPr>
+        <w:tab/>
+      </w:r>
+      <w:r>
+        <w:rPr>
+          <w:rFonts w:ascii="Cambria Math" w:eastAsiaTheme="minorEastAsia" w:hAnsi="Cambria Math" w:cs="Times New Roman"/>
+          <w:iCs/>
+          <w:sz w:val="20"/>
+          <w:szCs w:val="20"/>
+        </w:rPr>
+        <w:t>= 0.0161</w:t>
+      </w:r>
+      <w:r>
+        <w:rPr>
+          <w:rFonts w:ascii="Times New Roman" w:eastAsiaTheme="minorEastAsia" w:hAnsi="Times New Roman" w:cs="Times New Roman"/>
           <w:sz w:val="20"/>
           <w:szCs w:val="20"/>
         </w:rPr>
@@ -391,12 +1251,50 @@
           <w:szCs w:val="20"/>
         </w:rPr>
         <w:br/>
-        <w:t>We can see that</w:t>
+      </w:r>
+      <w:r>
+        <w:rPr>
+          <w:rFonts w:ascii="Times New Roman" w:hAnsi="Times New Roman" w:cs="Times New Roman"/>
+          <w:sz w:val="20"/>
+          <w:szCs w:val="20"/>
+        </w:rPr>
+        <w:t>The red and purple circles indicate the non-linear error, and the classifications respectively. Whereas, the blue and green bubbles indicate the linear error, and its classifications respectively.</w:t>
+      </w:r>
+      <w:r>
+        <w:rPr>
+          <w:rFonts w:ascii="Times New Roman" w:hAnsi="Times New Roman" w:cs="Times New Roman"/>
+          <w:sz w:val="20"/>
+          <w:szCs w:val="20"/>
+        </w:rPr>
+        <w:t xml:space="preserve"> Based on the graph, despite non-linear being smaller, it shows up on both sides of the plane (z=0.5), so it can cause in two conclusions.</w:t>
+      </w:r>
+      <w:r>
+        <w:rPr>
+          <w:rFonts w:ascii="Times New Roman" w:hAnsi="Times New Roman" w:cs="Times New Roman"/>
+          <w:sz w:val="20"/>
+          <w:szCs w:val="20"/>
+        </w:rPr>
+        <w:t xml:space="preserve"> We see that non-linear is more robust, but it seems to oscillate </w:t>
+      </w:r>
+      <w:r>
+        <w:rPr>
+          <w:rFonts w:ascii="Times New Roman" w:hAnsi="Times New Roman" w:cs="Times New Roman"/>
+          <w:sz w:val="20"/>
+          <w:szCs w:val="20"/>
+        </w:rPr>
+        <w:t>more so</w:t>
+      </w:r>
+      <w:r>
+        <w:rPr>
+          <w:rFonts w:ascii="Times New Roman" w:hAnsi="Times New Roman" w:cs="Times New Roman"/>
+          <w:sz w:val="20"/>
+          <w:szCs w:val="20"/>
+        </w:rPr>
+        <w:t>.</w:t>
       </w:r>
     </w:p>
     <w:p>
       <w:pPr>
-        <w:jc w:val="center"/>
         <w:rPr>
           <w:rFonts w:ascii="Times New Roman" w:hAnsi="Times New Roman" w:cs="Times New Roman"/>
         </w:rPr>
@@ -406,10 +1304,16 @@
           <w:rFonts w:ascii="Times New Roman" w:hAnsi="Times New Roman" w:cs="Times New Roman"/>
           <w:noProof/>
         </w:rPr>
+        <w:br/>
+      </w:r>
+      <w:r>
+        <w:rPr>
+          <w:rFonts w:ascii="Times New Roman" w:hAnsi="Times New Roman" w:cs="Times New Roman"/>
+        </w:rPr>
         <w:drawing>
-          <wp:inline distT="0" distB="0" distL="0" distR="0" wp14:anchorId="573EE3D1" wp14:editId="70D14F7A">
-            <wp:extent cx="2446317" cy="1750058"/>
-            <wp:effectExtent l="0" t="0" r="0" b="3175"/>
+          <wp:inline distT="0" distB="0" distL="0" distR="0" wp14:anchorId="18995967" wp14:editId="0F7D7C5E">
+            <wp:extent cx="2856810" cy="1189281"/>
+            <wp:effectExtent l="0" t="0" r="1270" b="0"/>
             <wp:docPr id="1" name="Picture 1" descr="Chart, scatter chart&#10;&#10;Description automatically generated"/>
             <wp:cNvGraphicFramePr>
               <a:graphicFrameLocks xmlns:a="http://schemas.openxmlformats.org/drawingml/2006/main" noChangeAspect="1"/>
@@ -430,7 +1334,7 @@
                   <pic:spPr>
                     <a:xfrm>
                       <a:off x="0" y="0"/>
-                      <a:ext cx="2480568" cy="1774561"/>
+                      <a:ext cx="2891239" cy="1203614"/>
                     </a:xfrm>
                     <a:prstGeom prst="rect">
                       <a:avLst/>
@@ -448,10 +1352,10 @@
           <w:noProof/>
         </w:rPr>
         <w:drawing>
-          <wp:inline distT="0" distB="0" distL="0" distR="0" wp14:anchorId="725D943D" wp14:editId="5EE98EA4">
-            <wp:extent cx="2901975" cy="1752977"/>
+          <wp:inline distT="0" distB="0" distL="0" distR="0" wp14:anchorId="5360AFBE" wp14:editId="2E28F62A">
+            <wp:extent cx="2919366" cy="1436914"/>
             <wp:effectExtent l="0" t="0" r="0" b="0"/>
-            <wp:docPr id="2" name="Picture 2" descr="A picture containing shape&#10;&#10;Description automatically generated"/>
+            <wp:docPr id="5" name="Picture 5"/>
             <wp:cNvGraphicFramePr>
               <a:graphicFrameLocks xmlns:a="http://schemas.openxmlformats.org/drawingml/2006/main" noChangeAspect="1"/>
             </wp:cNvGraphicFramePr>
@@ -459,11 +1363,168 @@
               <a:graphicData uri="http://schemas.openxmlformats.org/drawingml/2006/picture">
                 <pic:pic xmlns:pic="http://schemas.openxmlformats.org/drawingml/2006/picture">
                   <pic:nvPicPr>
-                    <pic:cNvPr id="2" name="Picture 2" descr="A picture containing shape&#10;&#10;Description automatically generated"/>
+                    <pic:cNvPr id="0" name="Picture 2"/>
+                    <pic:cNvPicPr>
+                      <a:picLocks noChangeAspect="1" noChangeArrowheads="1"/>
+                    </pic:cNvPicPr>
+                  </pic:nvPicPr>
+                  <pic:blipFill>
+                    <a:blip r:embed="rId8" cstate="print">
+                      <a:extLst>
+                        <a:ext uri="{28A0092B-C50C-407E-A947-70E740481C1C}">
+                          <a14:useLocalDpi xmlns:a14="http://schemas.microsoft.com/office/drawing/2010/main" val="0"/>
+                        </a:ext>
+                      </a:extLst>
+                    </a:blip>
+                    <a:srcRect/>
+                    <a:stretch>
+                      <a:fillRect/>
+                    </a:stretch>
+                  </pic:blipFill>
+                  <pic:spPr bwMode="auto">
+                    <a:xfrm>
+                      <a:off x="0" y="0"/>
+                      <a:ext cx="2934303" cy="1444266"/>
+                    </a:xfrm>
+                    <a:prstGeom prst="rect">
+                      <a:avLst/>
+                    </a:prstGeom>
+                    <a:noFill/>
+                    <a:ln>
+                      <a:noFill/>
+                    </a:ln>
+                  </pic:spPr>
+                </pic:pic>
+              </a:graphicData>
+            </a:graphic>
+          </wp:inline>
+        </w:drawing>
+      </w:r>
+      <w:r>
+        <w:rPr>
+          <w:rFonts w:ascii="Times New Roman" w:hAnsi="Times New Roman" w:cs="Times New Roman"/>
+        </w:rPr>
+        <w:br/>
+      </w:r>
+      <w:r>
+        <w:rPr>
+          <w:rFonts w:ascii="Times New Roman" w:hAnsi="Times New Roman" w:cs="Times New Roman"/>
+        </w:rPr>
+        <w:br/>
+      </w:r>
+      <w:r>
+        <w:rPr>
+          <w:rFonts w:ascii="Times New Roman" w:hAnsi="Times New Roman" w:cs="Times New Roman"/>
+        </w:rPr>
+        <w:t>[</w:t>
+      </w:r>
+      <w:r>
+        <w:rPr>
+          <w:rFonts w:ascii="Times New Roman" w:hAnsi="Times New Roman" w:cs="Times New Roman"/>
+          <w:b/>
+          <w:bCs/>
+        </w:rPr>
+        <w:t>Figure1</w:t>
+      </w:r>
+      <w:r>
+        <w:rPr>
+          <w:rFonts w:ascii="Times New Roman" w:hAnsi="Times New Roman" w:cs="Times New Roman"/>
+        </w:rPr>
+        <w:t xml:space="preserve">] 3D Data (Unknowns </w:t>
+      </w:r>
+      <w:r>
+        <w:rPr>
+          <w:rFonts w:ascii="Times New Roman" w:hAnsi="Times New Roman" w:cs="Times New Roman"/>
+        </w:rPr>
+        <w:t>on</w:t>
+      </w:r>
+      <w:r>
+        <w:rPr>
+          <w:rFonts w:ascii="Times New Roman" w:hAnsi="Times New Roman" w:cs="Times New Roman"/>
+        </w:rPr>
+        <w:t>)</w:t>
+      </w:r>
+      <w:r>
+        <w:rPr>
+          <w:rFonts w:ascii="Times New Roman" w:hAnsi="Times New Roman" w:cs="Times New Roman"/>
+        </w:rPr>
+        <w:tab/>
+      </w:r>
+      <w:r>
+        <w:rPr>
+          <w:rFonts w:ascii="Times New Roman" w:hAnsi="Times New Roman" w:cs="Times New Roman"/>
+        </w:rPr>
+        <w:tab/>
+        <w:t>[</w:t>
+      </w:r>
+      <w:r>
+        <w:rPr>
+          <w:rFonts w:ascii="Times New Roman" w:hAnsi="Times New Roman" w:cs="Times New Roman"/>
+          <w:b/>
+          <w:bCs/>
+        </w:rPr>
+        <w:t>Figure2</w:t>
+      </w:r>
+      <w:r>
+        <w:rPr>
+          <w:rFonts w:ascii="Times New Roman" w:hAnsi="Times New Roman" w:cs="Times New Roman"/>
+        </w:rPr>
+        <w:t>] 3D Data (Unknowns o</w:t>
+      </w:r>
+      <w:r>
+        <w:rPr>
+          <w:rFonts w:ascii="Times New Roman" w:hAnsi="Times New Roman" w:cs="Times New Roman"/>
+        </w:rPr>
+        <w:t>ff</w:t>
+      </w:r>
+      <w:r>
+        <w:rPr>
+          <w:rFonts w:ascii="Times New Roman" w:hAnsi="Times New Roman" w:cs="Times New Roman"/>
+        </w:rPr>
+        <w:t>)</w:t>
+      </w:r>
+    </w:p>
+    <w:p>
+      <w:pPr>
+        <w:rPr>
+          <w:rFonts w:ascii="Times New Roman" w:hAnsi="Times New Roman" w:cs="Times New Roman"/>
+        </w:rPr>
+      </w:pPr>
+      <w:r>
+        <w:rPr>
+          <w:rFonts w:ascii="Times New Roman" w:hAnsi="Times New Roman" w:cs="Times New Roman"/>
+        </w:rPr>
+        <w:drawing>
+          <wp:anchor distT="0" distB="0" distL="114300" distR="114300" simplePos="0" relativeHeight="251658240" behindDoc="0" locked="0" layoutInCell="1" allowOverlap="1" wp14:anchorId="08CF6CE9" wp14:editId="5ACFC3D8">
+            <wp:simplePos x="0" y="0"/>
+            <wp:positionH relativeFrom="column">
+              <wp:posOffset>39370</wp:posOffset>
+            </wp:positionH>
+            <wp:positionV relativeFrom="paragraph">
+              <wp:posOffset>692785</wp:posOffset>
+            </wp:positionV>
+            <wp:extent cx="2759075" cy="1149985"/>
+            <wp:effectExtent l="0" t="0" r="3175" b="0"/>
+            <wp:wrapSquare wrapText="bothSides"/>
+            <wp:docPr id="6" name="Picture 6" descr="Chart, scatter chart&#10;&#10;Description automatically generated"/>
+            <wp:cNvGraphicFramePr>
+              <a:graphicFrameLocks xmlns:a="http://schemas.openxmlformats.org/drawingml/2006/main" noChangeAspect="1"/>
+            </wp:cNvGraphicFramePr>
+            <a:graphic xmlns:a="http://schemas.openxmlformats.org/drawingml/2006/main">
+              <a:graphicData uri="http://schemas.openxmlformats.org/drawingml/2006/picture">
+                <pic:pic xmlns:pic="http://schemas.openxmlformats.org/drawingml/2006/picture">
+                  <pic:nvPicPr>
+                    <pic:cNvPr id="6" name="Picture 6" descr="Chart, scatter chart&#10;&#10;Description automatically generated"/>
                     <pic:cNvPicPr/>
                   </pic:nvPicPr>
                   <pic:blipFill>
-                    <a:blip r:embed="rId8"/>
+                    <a:blip r:embed="rId9" cstate="print">
+                      <a:extLst>
+                        <a:ext uri="{28A0092B-C50C-407E-A947-70E740481C1C}">
+                          <a14:useLocalDpi xmlns:a14="http://schemas.microsoft.com/office/drawing/2010/main" val="0"/>
+                        </a:ext>
+                      </a:extLst>
+                    </a:blip>
                     <a:stretch>
                       <a:fillRect/>
                     </a:stretch>
@@ -471,7 +1532,7 @@
                   <pic:spPr>
                     <a:xfrm>
                       <a:off x="0" y="0"/>
-                      <a:ext cx="2945543" cy="1779295"/>
+                      <a:ext cx="2759075" cy="1149985"/>
                     </a:xfrm>
                     <a:prstGeom prst="rect">
                       <a:avLst/>
@@ -480,67 +1541,61 @@
                 </pic:pic>
               </a:graphicData>
             </a:graphic>
-          </wp:inline>
+            <wp14:sizeRelH relativeFrom="margin">
+              <wp14:pctWidth>0</wp14:pctWidth>
+            </wp14:sizeRelH>
+            <wp14:sizeRelV relativeFrom="margin">
+              <wp14:pctHeight>0</wp14:pctHeight>
+            </wp14:sizeRelV>
+          </wp:anchor>
         </w:drawing>
       </w:r>
       <w:r>
         <w:rPr>
           <w:rFonts w:ascii="Times New Roman" w:hAnsi="Times New Roman" w:cs="Times New Roman"/>
         </w:rPr>
+        <w:t>Moving on, we have a 30-dimension vector that we must reduce to 3 dimensions so we can visualize it in 3D planar, however, we will lose true accuracy due to the dimension reduction. I have chosen the first three columns, though, if I can get SVD working then that will change.</w:t>
+      </w:r>
+      <w:r>
+        <w:rPr>
+          <w:rFonts w:ascii="Times New Roman" w:hAnsi="Times New Roman" w:cs="Times New Roman"/>
+        </w:rPr>
+        <w:t xml:space="preserve"> </w:t>
+      </w:r>
+      <w:r>
+        <w:rPr>
+          <w:rFonts w:ascii="Times New Roman" w:hAnsi="Times New Roman" w:cs="Times New Roman"/>
+        </w:rPr>
         <w:br/>
-        <w:t xml:space="preserve">[Figure1] </w:t>
-      </w:r>
-      <w:r>
-        <w:rPr>
-          <w:rFonts w:ascii="Times New Roman" w:hAnsi="Times New Roman" w:cs="Times New Roman"/>
-        </w:rPr>
-        <w:tab/>
-      </w:r>
-      <w:r>
-        <w:rPr>
-          <w:rFonts w:ascii="Times New Roman" w:hAnsi="Times New Roman" w:cs="Times New Roman"/>
-        </w:rPr>
-        <w:tab/>
-      </w:r>
-      <w:r>
-        <w:rPr>
-          <w:rFonts w:ascii="Times New Roman" w:hAnsi="Times New Roman" w:cs="Times New Roman"/>
-        </w:rPr>
-        <w:tab/>
-      </w:r>
-      <w:r>
-        <w:rPr>
-          <w:rFonts w:ascii="Times New Roman" w:hAnsi="Times New Roman" w:cs="Times New Roman"/>
-        </w:rPr>
-        <w:tab/>
-      </w:r>
-      <w:r>
-        <w:rPr>
-          <w:rFonts w:ascii="Times New Roman" w:hAnsi="Times New Roman" w:cs="Times New Roman"/>
-        </w:rPr>
-        <w:tab/>
-        <w:t xml:space="preserve">[Figure2] </w:t>
-      </w:r>
-    </w:p>
-    <w:p>
-      <w:pPr>
-        <w:jc w:val="center"/>
-        <w:rPr>
-          <w:rFonts w:ascii="Times New Roman" w:hAnsi="Times New Roman" w:cs="Times New Roman"/>
-        </w:rPr>
-      </w:pPr>
-    </w:p>
-    <w:p>
-      <w:pPr>
-        <w:jc w:val="center"/>
-        <w:rPr>
-          <w:rFonts w:ascii="Times New Roman" w:hAnsi="Times New Roman" w:cs="Times New Roman"/>
-        </w:rPr>
-      </w:pPr>
+      </w:r>
+      <w:r>
+        <w:rPr>
+          <w:rFonts w:ascii="Times New Roman" w:hAnsi="Times New Roman" w:cs="Times New Roman"/>
+        </w:rPr>
+        <w:t xml:space="preserve"> </w:t>
+      </w:r>
+      <w:r>
+        <w:rPr>
+          <w:rFonts w:ascii="Times New Roman" w:hAnsi="Times New Roman" w:cs="Times New Roman"/>
+        </w:rPr>
+        <w:br/>
+      </w:r>
+      <w:r>
+        <w:rPr>
+          <w:rFonts w:ascii="Times New Roman" w:hAnsi="Times New Roman" w:cs="Times New Roman"/>
+        </w:rPr>
+        <w:br/>
+      </w:r>
+      <w:r>
+        <w:rPr>
+          <w:rFonts w:ascii="Times New Roman" w:hAnsi="Times New Roman" w:cs="Times New Roman"/>
+        </w:rPr>
+        <w:t xml:space="preserve">Based on the classification, we see that </w:t>
+      </w:r>
     </w:p>
     <w:sectPr>
-      <w:headerReference w:type="default" r:id="rId9"/>
-      <w:footerReference w:type="default" r:id="rId10"/>
+      <w:headerReference w:type="default" r:id="rId10"/>
+      <w:footerReference w:type="default" r:id="rId11"/>
       <w:pgSz w:w="12240" w:h="15840"/>
       <w:pgMar w:top="1440" w:right="1440" w:bottom="1440" w:left="1440" w:header="720" w:footer="720" w:gutter="0"/>
       <w:cols w:space="720"/>

</xml_diff>